<commit_message>
abj und java aufgaben
</commit_message>
<xml_diff>
--- a/Arbeitsjournal/2025/KW02/Arbeitsjournal Vorlage.docx
+++ b/Arbeitsjournal/2025/KW02/Arbeitsjournal Vorlage.docx
@@ -1,6 +1,6 @@
 
 <file path=word/document.xml><?xml version="1.0" encoding="utf-8"?>
-<w:document xmlns:wpc="http://schemas.microsoft.com/office/word/2010/wordprocessingCanvas" xmlns:cx="http://schemas.microsoft.com/office/drawing/2014/chartex" xmlns:cx1="http://schemas.microsoft.com/office/drawing/2015/9/8/chartex" xmlns:cx2="http://schemas.microsoft.com/office/drawing/2015/10/21/chartex" xmlns:cx3="http://schemas.microsoft.com/office/drawing/2016/5/9/chartex" xmlns:cx4="http://schemas.microsoft.com/office/drawing/2016/5/10/chartex" xmlns:cx5="http://schemas.microsoft.com/office/drawing/2016/5/11/chartex" xmlns:cx6="http://schemas.microsoft.com/office/drawing/2016/5/12/chartex" xmlns:cx7="http://schemas.microsoft.com/office/drawing/2016/5/13/chartex" xmlns:cx8="http://schemas.microsoft.com/office/drawing/2016/5/14/chartex" xmlns:mc="http://schemas.openxmlformats.org/markup-compatibility/2006" xmlns:aink="http://schemas.microsoft.com/office/drawing/2016/ink" xmlns:am3d="http://schemas.microsoft.com/office/drawing/2017/model3d" xmlns:o="urn:schemas-microsoft-com:office:office" xmlns:oel="http://schemas.microsoft.com/office/2019/extlst" xmlns:r="http://schemas.openxmlformats.org/officeDocument/2006/relationships" xmlns:m="http://schemas.openxmlformats.org/officeDocument/2006/math" xmlns:v="urn:schemas-microsoft-com:vml" xmlns:wp14="http://schemas.microsoft.com/office/word/2010/wordprocessingDrawing" xmlns:wp="http://schemas.openxmlformats.org/drawingml/2006/wordprocessingDrawing" xmlns:w10="urn:schemas-microsoft-com:office:word" xmlns:w="http://schemas.openxmlformats.org/wordprocessingml/2006/main" xmlns:w14="http://schemas.microsoft.com/office/word/2010/wordml" xmlns:w15="http://schemas.microsoft.com/office/word/2012/wordml" xmlns:w16cex="http://schemas.microsoft.com/office/word/2018/wordml/cex" xmlns:w16cid="http://schemas.microsoft.com/office/word/2016/wordml/cid" xmlns:w16="http://schemas.microsoft.com/office/word/2018/wordml" xmlns:w16du="http://schemas.microsoft.com/office/word/2023/wordml/word16du" xmlns:w16sdtdh="http://schemas.microsoft.com/office/word/2020/wordml/sdtdatahash" xmlns:w16se="http://schemas.microsoft.com/office/word/2015/wordml/symex" xmlns:wpg="http://schemas.microsoft.com/office/word/2010/wordprocessingGroup" xmlns:wpi="http://schemas.microsoft.com/office/word/2010/wordprocessingInk" xmlns:wne="http://schemas.microsoft.com/office/word/2006/wordml" xmlns:wps="http://schemas.microsoft.com/office/word/2010/wordprocessingShape" mc:Ignorable="w14 w15 w16se w16cid w16 w16cex w16sdtdh w16du wp14">
+<w:document xmlns:wpc="http://schemas.microsoft.com/office/word/2010/wordprocessingCanvas" xmlns:cx="http://schemas.microsoft.com/office/drawing/2014/chartex" xmlns:cx1="http://schemas.microsoft.com/office/drawing/2015/9/8/chartex" xmlns:cx2="http://schemas.microsoft.com/office/drawing/2015/10/21/chartex" xmlns:cx3="http://schemas.microsoft.com/office/drawing/2016/5/9/chartex" xmlns:cx4="http://schemas.microsoft.com/office/drawing/2016/5/10/chartex" xmlns:cx5="http://schemas.microsoft.com/office/drawing/2016/5/11/chartex" xmlns:cx6="http://schemas.microsoft.com/office/drawing/2016/5/12/chartex" xmlns:cx7="http://schemas.microsoft.com/office/drawing/2016/5/13/chartex" xmlns:cx8="http://schemas.microsoft.com/office/drawing/2016/5/14/chartex" xmlns:mc="http://schemas.openxmlformats.org/markup-compatibility/2006" xmlns:aink="http://schemas.microsoft.com/office/drawing/2016/ink" xmlns:am3d="http://schemas.microsoft.com/office/drawing/2017/model3d" xmlns:o="urn:schemas-microsoft-com:office:office" xmlns:oel="http://schemas.microsoft.com/office/2019/extlst" xmlns:r="http://schemas.openxmlformats.org/officeDocument/2006/relationships" xmlns:m="http://schemas.openxmlformats.org/officeDocument/2006/math" xmlns:v="urn:schemas-microsoft-com:vml" xmlns:wp14="http://schemas.microsoft.com/office/word/2010/wordprocessingDrawing" xmlns:wp="http://schemas.openxmlformats.org/drawingml/2006/wordprocessingDrawing" xmlns:w10="urn:schemas-microsoft-com:office:word" xmlns:w="http://schemas.openxmlformats.org/wordprocessingml/2006/main" xmlns:w14="http://schemas.microsoft.com/office/word/2010/wordml" xmlns:w15="http://schemas.microsoft.com/office/word/2012/wordml" xmlns:w16cex="http://schemas.microsoft.com/office/word/2018/wordml/cex" xmlns:w16cid="http://schemas.microsoft.com/office/word/2016/wordml/cid" xmlns:w16="http://schemas.microsoft.com/office/word/2018/wordml" xmlns:w16du="http://schemas.microsoft.com/office/word/2023/wordml/word16du" xmlns:w16sdtdh="http://schemas.microsoft.com/office/word/2020/wordml/sdtdatahash" xmlns:w16sdtfl="http://schemas.microsoft.com/office/word/2024/wordml/sdtformatlock" xmlns:w16se="http://schemas.microsoft.com/office/word/2015/wordml/symex" xmlns:wpg="http://schemas.microsoft.com/office/word/2010/wordprocessingGroup" xmlns:wpi="http://schemas.microsoft.com/office/word/2010/wordprocessingInk" xmlns:wne="http://schemas.microsoft.com/office/word/2006/wordml" xmlns:wps="http://schemas.microsoft.com/office/word/2010/wordprocessingShape" mc:Ignorable="w14 w15 w16se w16cid w16 w16cex w16sdtdh w16sdtfl w16du wp14">
   <w:body>
     <w:sdt>
       <w:sdtPr>
@@ -1181,13 +1181,8 @@
             <w:r>
               <w:t xml:space="preserve"> </w:t>
             </w:r>
-            <w:proofErr w:type="spellStart"/>
-            <w:r>
-              <w:t>Mit</w:t>
-            </w:r>
-            <w:proofErr w:type="spellEnd"/>
-            <w:r>
-              <w:t xml:space="preserve"> eigenem Projekt angefangen</w:t>
+            <w:r>
+              <w:t>Mit eigenem Projekt angefangen</w:t>
             </w:r>
           </w:p>
           <w:p>
@@ -1303,10 +1298,7 @@
           </w:p>
           <w:p>
             <w:r>
-              <w:t xml:space="preserve">Installation </w:t>
-            </w:r>
-            <w:r>
-              <w:t>angefangen</w:t>
+              <w:t>Installation angefangen</w:t>
             </w:r>
           </w:p>
           <w:p>
@@ -1409,19 +1401,13 @@
           </w:p>
           <w:p>
             <w:r>
-              <w:t xml:space="preserve">Input zu PostgreSQL </w:t>
-            </w:r>
-            <w:r>
-              <w:t>angehört</w:t>
+              <w:t>Input zu PostgreSQL angehört</w:t>
             </w:r>
           </w:p>
           <w:p>
             <w:proofErr w:type="gramStart"/>
             <w:r>
-              <w:t xml:space="preserve">SQL </w:t>
-            </w:r>
-            <w:r>
-              <w:t>Aufgaben</w:t>
+              <w:t>SQL Aufgaben</w:t>
             </w:r>
             <w:proofErr w:type="gramEnd"/>
             <w:r>
@@ -1602,11 +1588,17 @@
             <w:pPr>
               <w:jc w:val="right"/>
             </w:pPr>
+            <w:r>
+              <w:t>143</w:t>
+            </w:r>
           </w:p>
           <w:p>
             <w:pPr>
               <w:jc w:val="right"/>
             </w:pPr>
+            <w:r>
+              <w:t>144</w:t>
+            </w:r>
           </w:p>
           <w:p>
             <w:pPr>
@@ -1702,15 +1694,7 @@
         </w:rPr>
       </w:pPr>
       <w:r>
-        <w:t xml:space="preserve">Diese Woche war eine sehr ungewöhnliche Woche. In der TBZ haben wir nur den halben Tag verbracht, da unsere Lehrerin aus irgendeinem Grund nicht da sein konnte. Da sie uns keinen richtigen Auftrag gegeben hat, mussten wir zur Noser Young. Bei den Modulen war alles normal. Bei der Noser Young haben wir uns auf den nächsten </w:t>
-      </w:r>
-      <w:proofErr w:type="spellStart"/>
-      <w:r>
-        <w:t>üK</w:t>
-      </w:r>
-      <w:proofErr w:type="spellEnd"/>
-      <w:r>
-        <w:t xml:space="preserve"> vorbereitet, den wir nächste Woche über Datenbanken haben werden. Wir haben jetzt schon viele Sachen kennengelernt und angewendet in unserer virtuellen Maschine.</w:t>
+        <w:t>Diese Woche war eine sehr ungewöhnliche Woche. In der TBZ haben wir nur den halben Tag verbracht, da unsere Lehrerin aus irgendeinem Grund nicht da sein konnte. Da sie uns keinen richtigen Auftrag gegeben hat, mussten wir zur Noser Young. Bei den Modulen war alles normal. Bei der Noser Young haben wir uns auf den nächsten üK vorbereitet, den wir nächste Woche über Datenbanken haben werden. Wir haben jetzt schon viele Sachen kennengelernt und angewendet in unserer virtuellen Maschine.</w:t>
       </w:r>
     </w:p>
     <w:p>
@@ -1760,23 +1744,7 @@
         </w:rPr>
       </w:pPr>
       <w:r>
-        <w:t xml:space="preserve">Diese Woche habe ich gelernt, wie Datenbanken funktionieren. Eigentlich habe ich vorher nur mit </w:t>
-      </w:r>
-      <w:proofErr w:type="spellStart"/>
-      <w:r>
-        <w:t>Firebase</w:t>
-      </w:r>
-      <w:proofErr w:type="spellEnd"/>
-      <w:r>
-        <w:t xml:space="preserve"> gearbeitet, was komplett anders funktioniert als SQL. Wir haben auch die ersten </w:t>
-      </w:r>
-      <w:proofErr w:type="spellStart"/>
-      <w:r>
-        <w:t>Commands</w:t>
-      </w:r>
-      <w:proofErr w:type="spellEnd"/>
-      <w:r>
-        <w:t xml:space="preserve"> kennengelernt und was sie machen. Ich finde, dass ich ganz gut gelernt habe und viel von den Inputs hängen geblieben ist. Was ich aber noch lernen muss, sind die Abkürzungen wie ERM, ERD und RM.</w:t>
+        <w:t>Diese Woche habe ich gelernt, wie Datenbanken funktionieren. Eigentlich habe ich vorher nur mit Firebase gearbeitet, was komplett anders funktioniert als SQL. Wir haben auch die ersten Commands kennengelernt und was sie machen. Ich finde, dass ich ganz gut gelernt habe und viel von den Inputs hängen geblieben ist. Was ich aber noch lernen muss, sind die Abkürzungen wie ERM, ERD und RM.</w:t>
       </w:r>
     </w:p>
     <w:p>
@@ -1827,7 +1795,7 @@
 </file>
 
 <file path=word/endnotes.xml><?xml version="1.0" encoding="utf-8"?>
-<w:endnotes xmlns:wpc="http://schemas.microsoft.com/office/word/2010/wordprocessingCanvas" xmlns:cx="http://schemas.microsoft.com/office/drawing/2014/chartex" xmlns:cx1="http://schemas.microsoft.com/office/drawing/2015/9/8/chartex" xmlns:cx2="http://schemas.microsoft.com/office/drawing/2015/10/21/chartex" xmlns:cx3="http://schemas.microsoft.com/office/drawing/2016/5/9/chartex" xmlns:cx4="http://schemas.microsoft.com/office/drawing/2016/5/10/chartex" xmlns:cx5="http://schemas.microsoft.com/office/drawing/2016/5/11/chartex" xmlns:cx6="http://schemas.microsoft.com/office/drawing/2016/5/12/chartex" xmlns:cx7="http://schemas.microsoft.com/office/drawing/2016/5/13/chartex" xmlns:cx8="http://schemas.microsoft.com/office/drawing/2016/5/14/chartex" xmlns:mc="http://schemas.openxmlformats.org/markup-compatibility/2006" xmlns:aink="http://schemas.microsoft.com/office/drawing/2016/ink" xmlns:am3d="http://schemas.microsoft.com/office/drawing/2017/model3d" xmlns:o="urn:schemas-microsoft-com:office:office" xmlns:oel="http://schemas.microsoft.com/office/2019/extlst" xmlns:r="http://schemas.openxmlformats.org/officeDocument/2006/relationships" xmlns:m="http://schemas.openxmlformats.org/officeDocument/2006/math" xmlns:v="urn:schemas-microsoft-com:vml" xmlns:wp14="http://schemas.microsoft.com/office/word/2010/wordprocessingDrawing" xmlns:wp="http://schemas.openxmlformats.org/drawingml/2006/wordprocessingDrawing" xmlns:w10="urn:schemas-microsoft-com:office:word" xmlns:w="http://schemas.openxmlformats.org/wordprocessingml/2006/main" xmlns:w14="http://schemas.microsoft.com/office/word/2010/wordml" xmlns:w15="http://schemas.microsoft.com/office/word/2012/wordml" xmlns:w16cex="http://schemas.microsoft.com/office/word/2018/wordml/cex" xmlns:w16cid="http://schemas.microsoft.com/office/word/2016/wordml/cid" xmlns:w16="http://schemas.microsoft.com/office/word/2018/wordml" xmlns:w16du="http://schemas.microsoft.com/office/word/2023/wordml/word16du" xmlns:w16sdtdh="http://schemas.microsoft.com/office/word/2020/wordml/sdtdatahash" xmlns:w16se="http://schemas.microsoft.com/office/word/2015/wordml/symex" xmlns:wpg="http://schemas.microsoft.com/office/word/2010/wordprocessingGroup" xmlns:wpi="http://schemas.microsoft.com/office/word/2010/wordprocessingInk" xmlns:wne="http://schemas.microsoft.com/office/word/2006/wordml" xmlns:wps="http://schemas.microsoft.com/office/word/2010/wordprocessingShape" mc:Ignorable="w14 w15 w16se w16cid w16 w16cex w16sdtdh w16du wp14">
+<w:endnotes xmlns:wpc="http://schemas.microsoft.com/office/word/2010/wordprocessingCanvas" xmlns:cx="http://schemas.microsoft.com/office/drawing/2014/chartex" xmlns:cx1="http://schemas.microsoft.com/office/drawing/2015/9/8/chartex" xmlns:cx2="http://schemas.microsoft.com/office/drawing/2015/10/21/chartex" xmlns:cx3="http://schemas.microsoft.com/office/drawing/2016/5/9/chartex" xmlns:cx4="http://schemas.microsoft.com/office/drawing/2016/5/10/chartex" xmlns:cx5="http://schemas.microsoft.com/office/drawing/2016/5/11/chartex" xmlns:cx6="http://schemas.microsoft.com/office/drawing/2016/5/12/chartex" xmlns:cx7="http://schemas.microsoft.com/office/drawing/2016/5/13/chartex" xmlns:cx8="http://schemas.microsoft.com/office/drawing/2016/5/14/chartex" xmlns:mc="http://schemas.openxmlformats.org/markup-compatibility/2006" xmlns:aink="http://schemas.microsoft.com/office/drawing/2016/ink" xmlns:am3d="http://schemas.microsoft.com/office/drawing/2017/model3d" xmlns:o="urn:schemas-microsoft-com:office:office" xmlns:oel="http://schemas.microsoft.com/office/2019/extlst" xmlns:r="http://schemas.openxmlformats.org/officeDocument/2006/relationships" xmlns:m="http://schemas.openxmlformats.org/officeDocument/2006/math" xmlns:v="urn:schemas-microsoft-com:vml" xmlns:wp14="http://schemas.microsoft.com/office/word/2010/wordprocessingDrawing" xmlns:wp="http://schemas.openxmlformats.org/drawingml/2006/wordprocessingDrawing" xmlns:w10="urn:schemas-microsoft-com:office:word" xmlns:w="http://schemas.openxmlformats.org/wordprocessingml/2006/main" xmlns:w14="http://schemas.microsoft.com/office/word/2010/wordml" xmlns:w15="http://schemas.microsoft.com/office/word/2012/wordml" xmlns:w16cex="http://schemas.microsoft.com/office/word/2018/wordml/cex" xmlns:w16cid="http://schemas.microsoft.com/office/word/2016/wordml/cid" xmlns:w16="http://schemas.microsoft.com/office/word/2018/wordml" xmlns:w16du="http://schemas.microsoft.com/office/word/2023/wordml/word16du" xmlns:w16sdtdh="http://schemas.microsoft.com/office/word/2020/wordml/sdtdatahash" xmlns:w16sdtfl="http://schemas.microsoft.com/office/word/2024/wordml/sdtformatlock" xmlns:w16se="http://schemas.microsoft.com/office/word/2015/wordml/symex" xmlns:wpg="http://schemas.microsoft.com/office/word/2010/wordprocessingGroup" xmlns:wpi="http://schemas.microsoft.com/office/word/2010/wordprocessingInk" xmlns:wne="http://schemas.microsoft.com/office/word/2006/wordml" xmlns:wps="http://schemas.microsoft.com/office/word/2010/wordprocessingShape" mc:Ignorable="w14 w15 w16se w16cid w16 w16cex w16sdtdh w16sdtfl w16du wp14">
   <w:endnote w:type="separator" w:id="-1">
     <w:p>
       <w:pPr>
@@ -1852,7 +1820,7 @@
 </file>
 
 <file path=word/footer1.xml><?xml version="1.0" encoding="utf-8"?>
-<w:ftr xmlns:wpc="http://schemas.microsoft.com/office/word/2010/wordprocessingCanvas" xmlns:cx="http://schemas.microsoft.com/office/drawing/2014/chartex" xmlns:cx1="http://schemas.microsoft.com/office/drawing/2015/9/8/chartex" xmlns:cx2="http://schemas.microsoft.com/office/drawing/2015/10/21/chartex" xmlns:cx3="http://schemas.microsoft.com/office/drawing/2016/5/9/chartex" xmlns:cx4="http://schemas.microsoft.com/office/drawing/2016/5/10/chartex" xmlns:cx5="http://schemas.microsoft.com/office/drawing/2016/5/11/chartex" xmlns:cx6="http://schemas.microsoft.com/office/drawing/2016/5/12/chartex" xmlns:cx7="http://schemas.microsoft.com/office/drawing/2016/5/13/chartex" xmlns:cx8="http://schemas.microsoft.com/office/drawing/2016/5/14/chartex" xmlns:mc="http://schemas.openxmlformats.org/markup-compatibility/2006" xmlns:aink="http://schemas.microsoft.com/office/drawing/2016/ink" xmlns:am3d="http://schemas.microsoft.com/office/drawing/2017/model3d" xmlns:o="urn:schemas-microsoft-com:office:office" xmlns:oel="http://schemas.microsoft.com/office/2019/extlst" xmlns:r="http://schemas.openxmlformats.org/officeDocument/2006/relationships" xmlns:m="http://schemas.openxmlformats.org/officeDocument/2006/math" xmlns:v="urn:schemas-microsoft-com:vml" xmlns:wp14="http://schemas.microsoft.com/office/word/2010/wordprocessingDrawing" xmlns:wp="http://schemas.openxmlformats.org/drawingml/2006/wordprocessingDrawing" xmlns:w10="urn:schemas-microsoft-com:office:word" xmlns:w="http://schemas.openxmlformats.org/wordprocessingml/2006/main" xmlns:w14="http://schemas.microsoft.com/office/word/2010/wordml" xmlns:w15="http://schemas.microsoft.com/office/word/2012/wordml" xmlns:w16cex="http://schemas.microsoft.com/office/word/2018/wordml/cex" xmlns:w16cid="http://schemas.microsoft.com/office/word/2016/wordml/cid" xmlns:w16="http://schemas.microsoft.com/office/word/2018/wordml" xmlns:w16du="http://schemas.microsoft.com/office/word/2023/wordml/word16du" xmlns:w16sdtdh="http://schemas.microsoft.com/office/word/2020/wordml/sdtdatahash" xmlns:w16se="http://schemas.microsoft.com/office/word/2015/wordml/symex" xmlns:wpg="http://schemas.microsoft.com/office/word/2010/wordprocessingGroup" xmlns:wpi="http://schemas.microsoft.com/office/word/2010/wordprocessingInk" xmlns:wne="http://schemas.microsoft.com/office/word/2006/wordml" xmlns:wps="http://schemas.microsoft.com/office/word/2010/wordprocessingShape" mc:Ignorable="w14 w15 w16se w16cid w16 w16cex w16sdtdh w16du wp14">
+<w:ftr xmlns:wpc="http://schemas.microsoft.com/office/word/2010/wordprocessingCanvas" xmlns:cx="http://schemas.microsoft.com/office/drawing/2014/chartex" xmlns:cx1="http://schemas.microsoft.com/office/drawing/2015/9/8/chartex" xmlns:cx2="http://schemas.microsoft.com/office/drawing/2015/10/21/chartex" xmlns:cx3="http://schemas.microsoft.com/office/drawing/2016/5/9/chartex" xmlns:cx4="http://schemas.microsoft.com/office/drawing/2016/5/10/chartex" xmlns:cx5="http://schemas.microsoft.com/office/drawing/2016/5/11/chartex" xmlns:cx6="http://schemas.microsoft.com/office/drawing/2016/5/12/chartex" xmlns:cx7="http://schemas.microsoft.com/office/drawing/2016/5/13/chartex" xmlns:cx8="http://schemas.microsoft.com/office/drawing/2016/5/14/chartex" xmlns:mc="http://schemas.openxmlformats.org/markup-compatibility/2006" xmlns:aink="http://schemas.microsoft.com/office/drawing/2016/ink" xmlns:am3d="http://schemas.microsoft.com/office/drawing/2017/model3d" xmlns:o="urn:schemas-microsoft-com:office:office" xmlns:oel="http://schemas.microsoft.com/office/2019/extlst" xmlns:r="http://schemas.openxmlformats.org/officeDocument/2006/relationships" xmlns:m="http://schemas.openxmlformats.org/officeDocument/2006/math" xmlns:v="urn:schemas-microsoft-com:vml" xmlns:wp14="http://schemas.microsoft.com/office/word/2010/wordprocessingDrawing" xmlns:wp="http://schemas.openxmlformats.org/drawingml/2006/wordprocessingDrawing" xmlns:w10="urn:schemas-microsoft-com:office:word" xmlns:w="http://schemas.openxmlformats.org/wordprocessingml/2006/main" xmlns:w14="http://schemas.microsoft.com/office/word/2010/wordml" xmlns:w15="http://schemas.microsoft.com/office/word/2012/wordml" xmlns:w16cex="http://schemas.microsoft.com/office/word/2018/wordml/cex" xmlns:w16cid="http://schemas.microsoft.com/office/word/2016/wordml/cid" xmlns:w16="http://schemas.microsoft.com/office/word/2018/wordml" xmlns:w16du="http://schemas.microsoft.com/office/word/2023/wordml/word16du" xmlns:w16sdtdh="http://schemas.microsoft.com/office/word/2020/wordml/sdtdatahash" xmlns:w16sdtfl="http://schemas.microsoft.com/office/word/2024/wordml/sdtformatlock" xmlns:w16se="http://schemas.microsoft.com/office/word/2015/wordml/symex" xmlns:wpg="http://schemas.microsoft.com/office/word/2010/wordprocessingGroup" xmlns:wpi="http://schemas.microsoft.com/office/word/2010/wordprocessingInk" xmlns:wne="http://schemas.microsoft.com/office/word/2006/wordml" xmlns:wps="http://schemas.microsoft.com/office/word/2010/wordprocessingShape" mc:Ignorable="w14 w15 w16se w16cid w16 w16cex w16sdtdh w16sdtfl w16du wp14">
   <w:sdt>
     <w:sdtPr>
       <w:id w:val="388000417"/>
@@ -1989,7 +1957,7 @@
 </file>
 
 <file path=word/footnotes.xml><?xml version="1.0" encoding="utf-8"?>
-<w:footnotes xmlns:wpc="http://schemas.microsoft.com/office/word/2010/wordprocessingCanvas" xmlns:cx="http://schemas.microsoft.com/office/drawing/2014/chartex" xmlns:cx1="http://schemas.microsoft.com/office/drawing/2015/9/8/chartex" xmlns:cx2="http://schemas.microsoft.com/office/drawing/2015/10/21/chartex" xmlns:cx3="http://schemas.microsoft.com/office/drawing/2016/5/9/chartex" xmlns:cx4="http://schemas.microsoft.com/office/drawing/2016/5/10/chartex" xmlns:cx5="http://schemas.microsoft.com/office/drawing/2016/5/11/chartex" xmlns:cx6="http://schemas.microsoft.com/office/drawing/2016/5/12/chartex" xmlns:cx7="http://schemas.microsoft.com/office/drawing/2016/5/13/chartex" xmlns:cx8="http://schemas.microsoft.com/office/drawing/2016/5/14/chartex" xmlns:mc="http://schemas.openxmlformats.org/markup-compatibility/2006" xmlns:aink="http://schemas.microsoft.com/office/drawing/2016/ink" xmlns:am3d="http://schemas.microsoft.com/office/drawing/2017/model3d" xmlns:o="urn:schemas-microsoft-com:office:office" xmlns:oel="http://schemas.microsoft.com/office/2019/extlst" xmlns:r="http://schemas.openxmlformats.org/officeDocument/2006/relationships" xmlns:m="http://schemas.openxmlformats.org/officeDocument/2006/math" xmlns:v="urn:schemas-microsoft-com:vml" xmlns:wp14="http://schemas.microsoft.com/office/word/2010/wordprocessingDrawing" xmlns:wp="http://schemas.openxmlformats.org/drawingml/2006/wordprocessingDrawing" xmlns:w10="urn:schemas-microsoft-com:office:word" xmlns:w="http://schemas.openxmlformats.org/wordprocessingml/2006/main" xmlns:w14="http://schemas.microsoft.com/office/word/2010/wordml" xmlns:w15="http://schemas.microsoft.com/office/word/2012/wordml" xmlns:w16cex="http://schemas.microsoft.com/office/word/2018/wordml/cex" xmlns:w16cid="http://schemas.microsoft.com/office/word/2016/wordml/cid" xmlns:w16="http://schemas.microsoft.com/office/word/2018/wordml" xmlns:w16du="http://schemas.microsoft.com/office/word/2023/wordml/word16du" xmlns:w16sdtdh="http://schemas.microsoft.com/office/word/2020/wordml/sdtdatahash" xmlns:w16se="http://schemas.microsoft.com/office/word/2015/wordml/symex" xmlns:wpg="http://schemas.microsoft.com/office/word/2010/wordprocessingGroup" xmlns:wpi="http://schemas.microsoft.com/office/word/2010/wordprocessingInk" xmlns:wne="http://schemas.microsoft.com/office/word/2006/wordml" xmlns:wps="http://schemas.microsoft.com/office/word/2010/wordprocessingShape" mc:Ignorable="w14 w15 w16se w16cid w16 w16cex w16sdtdh w16du wp14">
+<w:footnotes xmlns:wpc="http://schemas.microsoft.com/office/word/2010/wordprocessingCanvas" xmlns:cx="http://schemas.microsoft.com/office/drawing/2014/chartex" xmlns:cx1="http://schemas.microsoft.com/office/drawing/2015/9/8/chartex" xmlns:cx2="http://schemas.microsoft.com/office/drawing/2015/10/21/chartex" xmlns:cx3="http://schemas.microsoft.com/office/drawing/2016/5/9/chartex" xmlns:cx4="http://schemas.microsoft.com/office/drawing/2016/5/10/chartex" xmlns:cx5="http://schemas.microsoft.com/office/drawing/2016/5/11/chartex" xmlns:cx6="http://schemas.microsoft.com/office/drawing/2016/5/12/chartex" xmlns:cx7="http://schemas.microsoft.com/office/drawing/2016/5/13/chartex" xmlns:cx8="http://schemas.microsoft.com/office/drawing/2016/5/14/chartex" xmlns:mc="http://schemas.openxmlformats.org/markup-compatibility/2006" xmlns:aink="http://schemas.microsoft.com/office/drawing/2016/ink" xmlns:am3d="http://schemas.microsoft.com/office/drawing/2017/model3d" xmlns:o="urn:schemas-microsoft-com:office:office" xmlns:oel="http://schemas.microsoft.com/office/2019/extlst" xmlns:r="http://schemas.openxmlformats.org/officeDocument/2006/relationships" xmlns:m="http://schemas.openxmlformats.org/officeDocument/2006/math" xmlns:v="urn:schemas-microsoft-com:vml" xmlns:wp14="http://schemas.microsoft.com/office/word/2010/wordprocessingDrawing" xmlns:wp="http://schemas.openxmlformats.org/drawingml/2006/wordprocessingDrawing" xmlns:w10="urn:schemas-microsoft-com:office:word" xmlns:w="http://schemas.openxmlformats.org/wordprocessingml/2006/main" xmlns:w14="http://schemas.microsoft.com/office/word/2010/wordml" xmlns:w15="http://schemas.microsoft.com/office/word/2012/wordml" xmlns:w16cex="http://schemas.microsoft.com/office/word/2018/wordml/cex" xmlns:w16cid="http://schemas.microsoft.com/office/word/2016/wordml/cid" xmlns:w16="http://schemas.microsoft.com/office/word/2018/wordml" xmlns:w16du="http://schemas.microsoft.com/office/word/2023/wordml/word16du" xmlns:w16sdtdh="http://schemas.microsoft.com/office/word/2020/wordml/sdtdatahash" xmlns:w16sdtfl="http://schemas.microsoft.com/office/word/2024/wordml/sdtformatlock" xmlns:w16se="http://schemas.microsoft.com/office/word/2015/wordml/symex" xmlns:wpg="http://schemas.microsoft.com/office/word/2010/wordprocessingGroup" xmlns:wpi="http://schemas.microsoft.com/office/word/2010/wordprocessingInk" xmlns:wne="http://schemas.microsoft.com/office/word/2006/wordml" xmlns:wps="http://schemas.microsoft.com/office/word/2010/wordprocessingShape" mc:Ignorable="w14 w15 w16se w16cid w16 w16cex w16sdtdh w16sdtfl w16du wp14">
   <w:footnote w:type="separator" w:id="-1">
     <w:p>
       <w:pPr>
@@ -2014,7 +1982,7 @@
 </file>
 
 <file path=word/header1.xml><?xml version="1.0" encoding="utf-8"?>
-<w:hdr xmlns:wpc="http://schemas.microsoft.com/office/word/2010/wordprocessingCanvas" xmlns:cx="http://schemas.microsoft.com/office/drawing/2014/chartex" xmlns:cx1="http://schemas.microsoft.com/office/drawing/2015/9/8/chartex" xmlns:cx2="http://schemas.microsoft.com/office/drawing/2015/10/21/chartex" xmlns:cx3="http://schemas.microsoft.com/office/drawing/2016/5/9/chartex" xmlns:cx4="http://schemas.microsoft.com/office/drawing/2016/5/10/chartex" xmlns:cx5="http://schemas.microsoft.com/office/drawing/2016/5/11/chartex" xmlns:cx6="http://schemas.microsoft.com/office/drawing/2016/5/12/chartex" xmlns:cx7="http://schemas.microsoft.com/office/drawing/2016/5/13/chartex" xmlns:cx8="http://schemas.microsoft.com/office/drawing/2016/5/14/chartex" xmlns:mc="http://schemas.openxmlformats.org/markup-compatibility/2006" xmlns:aink="http://schemas.microsoft.com/office/drawing/2016/ink" xmlns:am3d="http://schemas.microsoft.com/office/drawing/2017/model3d" xmlns:o="urn:schemas-microsoft-com:office:office" xmlns:oel="http://schemas.microsoft.com/office/2019/extlst" xmlns:r="http://schemas.openxmlformats.org/officeDocument/2006/relationships" xmlns:m="http://schemas.openxmlformats.org/officeDocument/2006/math" xmlns:v="urn:schemas-microsoft-com:vml" xmlns:wp14="http://schemas.microsoft.com/office/word/2010/wordprocessingDrawing" xmlns:wp="http://schemas.openxmlformats.org/drawingml/2006/wordprocessingDrawing" xmlns:w10="urn:schemas-microsoft-com:office:word" xmlns:w="http://schemas.openxmlformats.org/wordprocessingml/2006/main" xmlns:w14="http://schemas.microsoft.com/office/word/2010/wordml" xmlns:w15="http://schemas.microsoft.com/office/word/2012/wordml" xmlns:w16cex="http://schemas.microsoft.com/office/word/2018/wordml/cex" xmlns:w16cid="http://schemas.microsoft.com/office/word/2016/wordml/cid" xmlns:w16="http://schemas.microsoft.com/office/word/2018/wordml" xmlns:w16du="http://schemas.microsoft.com/office/word/2023/wordml/word16du" xmlns:w16sdtdh="http://schemas.microsoft.com/office/word/2020/wordml/sdtdatahash" xmlns:w16se="http://schemas.microsoft.com/office/word/2015/wordml/symex" xmlns:wpg="http://schemas.microsoft.com/office/word/2010/wordprocessingGroup" xmlns:wpi="http://schemas.microsoft.com/office/word/2010/wordprocessingInk" xmlns:wne="http://schemas.microsoft.com/office/word/2006/wordml" xmlns:wps="http://schemas.microsoft.com/office/word/2010/wordprocessingShape" mc:Ignorable="w14 w15 w16se w16cid w16 w16cex w16sdtdh w16du wp14">
+<w:hdr xmlns:wpc="http://schemas.microsoft.com/office/word/2010/wordprocessingCanvas" xmlns:cx="http://schemas.microsoft.com/office/drawing/2014/chartex" xmlns:cx1="http://schemas.microsoft.com/office/drawing/2015/9/8/chartex" xmlns:cx2="http://schemas.microsoft.com/office/drawing/2015/10/21/chartex" xmlns:cx3="http://schemas.microsoft.com/office/drawing/2016/5/9/chartex" xmlns:cx4="http://schemas.microsoft.com/office/drawing/2016/5/10/chartex" xmlns:cx5="http://schemas.microsoft.com/office/drawing/2016/5/11/chartex" xmlns:cx6="http://schemas.microsoft.com/office/drawing/2016/5/12/chartex" xmlns:cx7="http://schemas.microsoft.com/office/drawing/2016/5/13/chartex" xmlns:cx8="http://schemas.microsoft.com/office/drawing/2016/5/14/chartex" xmlns:mc="http://schemas.openxmlformats.org/markup-compatibility/2006" xmlns:aink="http://schemas.microsoft.com/office/drawing/2016/ink" xmlns:am3d="http://schemas.microsoft.com/office/drawing/2017/model3d" xmlns:o="urn:schemas-microsoft-com:office:office" xmlns:oel="http://schemas.microsoft.com/office/2019/extlst" xmlns:r="http://schemas.openxmlformats.org/officeDocument/2006/relationships" xmlns:m="http://schemas.openxmlformats.org/officeDocument/2006/math" xmlns:v="urn:schemas-microsoft-com:vml" xmlns:wp14="http://schemas.microsoft.com/office/word/2010/wordprocessingDrawing" xmlns:wp="http://schemas.openxmlformats.org/drawingml/2006/wordprocessingDrawing" xmlns:w10="urn:schemas-microsoft-com:office:word" xmlns:w="http://schemas.openxmlformats.org/wordprocessingml/2006/main" xmlns:w14="http://schemas.microsoft.com/office/word/2010/wordml" xmlns:w15="http://schemas.microsoft.com/office/word/2012/wordml" xmlns:w16cex="http://schemas.microsoft.com/office/word/2018/wordml/cex" xmlns:w16cid="http://schemas.microsoft.com/office/word/2016/wordml/cid" xmlns:w16="http://schemas.microsoft.com/office/word/2018/wordml" xmlns:w16du="http://schemas.microsoft.com/office/word/2023/wordml/word16du" xmlns:w16sdtdh="http://schemas.microsoft.com/office/word/2020/wordml/sdtdatahash" xmlns:w16sdtfl="http://schemas.microsoft.com/office/word/2024/wordml/sdtformatlock" xmlns:w16se="http://schemas.microsoft.com/office/word/2015/wordml/symex" xmlns:wpg="http://schemas.microsoft.com/office/word/2010/wordprocessingGroup" xmlns:wpi="http://schemas.microsoft.com/office/word/2010/wordprocessingInk" xmlns:wne="http://schemas.microsoft.com/office/word/2006/wordml" xmlns:wps="http://schemas.microsoft.com/office/word/2010/wordprocessingShape" mc:Ignorable="w14 w15 w16se w16cid w16 w16cex w16sdtdh w16sdtfl w16du wp14">
   <w:p>
     <w:pPr>
       <w:pStyle w:val="Header"/>
@@ -2049,7 +2017,7 @@
 </file>
 
 <file path=word/styles.xml><?xml version="1.0" encoding="utf-8"?>
-<w:styles xmlns:mc="http://schemas.openxmlformats.org/markup-compatibility/2006" xmlns:r="http://schemas.openxmlformats.org/officeDocument/2006/relationships" xmlns:w="http://schemas.openxmlformats.org/wordprocessingml/2006/main" xmlns:w14="http://schemas.microsoft.com/office/word/2010/wordml" xmlns:w15="http://schemas.microsoft.com/office/word/2012/wordml" xmlns:w16cex="http://schemas.microsoft.com/office/word/2018/wordml/cex" xmlns:w16cid="http://schemas.microsoft.com/office/word/2016/wordml/cid" xmlns:w16="http://schemas.microsoft.com/office/word/2018/wordml" xmlns:w16du="http://schemas.microsoft.com/office/word/2023/wordml/word16du" xmlns:w16sdtdh="http://schemas.microsoft.com/office/word/2020/wordml/sdtdatahash" xmlns:w16se="http://schemas.microsoft.com/office/word/2015/wordml/symex" mc:Ignorable="w14 w15 w16se w16cid w16 w16cex w16sdtdh w16du">
+<w:styles xmlns:mc="http://schemas.openxmlformats.org/markup-compatibility/2006" xmlns:r="http://schemas.openxmlformats.org/officeDocument/2006/relationships" xmlns:w="http://schemas.openxmlformats.org/wordprocessingml/2006/main" xmlns:w14="http://schemas.microsoft.com/office/word/2010/wordml" xmlns:w15="http://schemas.microsoft.com/office/word/2012/wordml" xmlns:w16cex="http://schemas.microsoft.com/office/word/2018/wordml/cex" xmlns:w16cid="http://schemas.microsoft.com/office/word/2016/wordml/cid" xmlns:w16="http://schemas.microsoft.com/office/word/2018/wordml" xmlns:w16du="http://schemas.microsoft.com/office/word/2023/wordml/word16du" xmlns:w16sdtdh="http://schemas.microsoft.com/office/word/2020/wordml/sdtdatahash" xmlns:w16sdtfl="http://schemas.microsoft.com/office/word/2024/wordml/sdtformatlock" xmlns:w16se="http://schemas.microsoft.com/office/word/2015/wordml/symex" mc:Ignorable="w14 w15 w16se w16cid w16 w16cex w16sdtdh w16sdtfl w16du">
   <w:docDefaults>
     <w:rPrDefault>
       <w:rPr>
@@ -2884,12 +2852,18 @@
 </file>
 
 <file path=customXml/item1.xml><?xml version="1.0" encoding="utf-8"?>
-<?mso-contentType ?>
-<FormTemplates xmlns="http://schemas.microsoft.com/sharepoint/v3/contenttype/forms">
-  <Display>DocumentLibraryForm</Display>
-  <Edit>DocumentLibraryForm</Edit>
-  <New>DocumentLibraryForm</New>
-</FormTemplates>
+<p:properties xmlns:p="http://schemas.microsoft.com/office/2006/metadata/properties" xmlns:xsi="http://www.w3.org/2001/XMLSchema-instance" xmlns:pc="http://schemas.microsoft.com/office/infopath/2007/PartnerControls">
+  <documentManagement>
+    <test xmlns="a89aceca-fff1-4acb-93a5-9ad8ebd1f9ca" xsi:nil="true"/>
+    <Officekompetenzen xmlns="a89aceca-fff1-4acb-93a5-9ad8ebd1f9ca" xsi:nil="true"/>
+    <Officekompetenzen_x00dc_bungen xmlns="a89aceca-fff1-4acb-93a5-9ad8ebd1f9ca" xsi:nil="true"/>
+    <TaxCatchAll xmlns="e44a9747-7dd0-4f64-a73f-744242a42e6e" xsi:nil="true"/>
+    <lcf76f155ced4ddcb4097134ff3c332f xmlns="a89aceca-fff1-4acb-93a5-9ad8ebd1f9ca">
+      <Terms xmlns="http://schemas.microsoft.com/office/infopath/2007/PartnerControls"/>
+    </lcf76f155ced4ddcb4097134ff3c332f>
+    <WochenR_x00fc_ckblick xmlns="a89aceca-fff1-4acb-93a5-9ad8ebd1f9ca" xsi:nil="true"/>
+  </documentManagement>
+</p:properties>
 </file>
 
 <file path=customXml/item2.xml><?xml version="1.0" encoding="utf-8"?>
@@ -3148,24 +3122,21 @@
 </file>
 
 <file path=customXml/item3.xml><?xml version="1.0" encoding="utf-8"?>
-<p:properties xmlns:p="http://schemas.microsoft.com/office/2006/metadata/properties" xmlns:xsi="http://www.w3.org/2001/XMLSchema-instance" xmlns:pc="http://schemas.microsoft.com/office/infopath/2007/PartnerControls">
-  <documentManagement>
-    <test xmlns="a89aceca-fff1-4acb-93a5-9ad8ebd1f9ca" xsi:nil="true"/>
-    <Officekompetenzen xmlns="a89aceca-fff1-4acb-93a5-9ad8ebd1f9ca" xsi:nil="true"/>
-    <Officekompetenzen_x00dc_bungen xmlns="a89aceca-fff1-4acb-93a5-9ad8ebd1f9ca" xsi:nil="true"/>
-    <TaxCatchAll xmlns="e44a9747-7dd0-4f64-a73f-744242a42e6e" xsi:nil="true"/>
-    <lcf76f155ced4ddcb4097134ff3c332f xmlns="a89aceca-fff1-4acb-93a5-9ad8ebd1f9ca">
-      <Terms xmlns="http://schemas.microsoft.com/office/infopath/2007/PartnerControls"/>
-    </lcf76f155ced4ddcb4097134ff3c332f>
-    <WochenR_x00fc_ckblick xmlns="a89aceca-fff1-4acb-93a5-9ad8ebd1f9ca" xsi:nil="true"/>
-  </documentManagement>
-</p:properties>
+<?mso-contentType ?>
+<FormTemplates xmlns="http://schemas.microsoft.com/sharepoint/v3/contenttype/forms">
+  <Display>DocumentLibraryForm</Display>
+  <Edit>DocumentLibraryForm</Edit>
+  <New>DocumentLibraryForm</New>
+</FormTemplates>
 </file>
 
 <file path=customXml/itemProps1.xml><?xml version="1.0" encoding="utf-8"?>
-<ds:datastoreItem xmlns:ds="http://schemas.openxmlformats.org/officeDocument/2006/customXml" ds:itemID="{53BE9104-2114-4375-AE85-19E83232EAE2}">
+<ds:datastoreItem xmlns:ds="http://schemas.openxmlformats.org/officeDocument/2006/customXml" ds:itemID="{17CC6626-18FB-412F-9AF3-259BD812C9B0}">
   <ds:schemaRefs>
-    <ds:schemaRef ds:uri="http://schemas.microsoft.com/sharepoint/v3/contenttype/forms"/>
+    <ds:schemaRef ds:uri="http://schemas.microsoft.com/office/2006/metadata/properties"/>
+    <ds:schemaRef ds:uri="http://schemas.microsoft.com/office/infopath/2007/PartnerControls"/>
+    <ds:schemaRef ds:uri="a89aceca-fff1-4acb-93a5-9ad8ebd1f9ca"/>
+    <ds:schemaRef ds:uri="e44a9747-7dd0-4f64-a73f-744242a42e6e"/>
   </ds:schemaRefs>
 </ds:datastoreItem>
 </file>
@@ -3190,12 +3161,9 @@
 </file>
 
 <file path=customXml/itemProps3.xml><?xml version="1.0" encoding="utf-8"?>
-<ds:datastoreItem xmlns:ds="http://schemas.openxmlformats.org/officeDocument/2006/customXml" ds:itemID="{17CC6626-18FB-412F-9AF3-259BD812C9B0}">
+<ds:datastoreItem xmlns:ds="http://schemas.openxmlformats.org/officeDocument/2006/customXml" ds:itemID="{53BE9104-2114-4375-AE85-19E83232EAE2}">
   <ds:schemaRefs>
-    <ds:schemaRef ds:uri="http://schemas.microsoft.com/office/2006/metadata/properties"/>
-    <ds:schemaRef ds:uri="http://schemas.microsoft.com/office/infopath/2007/PartnerControls"/>
-    <ds:schemaRef ds:uri="a89aceca-fff1-4acb-93a5-9ad8ebd1f9ca"/>
-    <ds:schemaRef ds:uri="e44a9747-7dd0-4f64-a73f-744242a42e6e"/>
+    <ds:schemaRef ds:uri="http://schemas.microsoft.com/sharepoint/v3/contenttype/forms"/>
   </ds:schemaRefs>
 </ds:datastoreItem>
 </file>
</xml_diff>